<commit_message>
Renaming Meeting minutes to stay consistent with naming scheme
</commit_message>
<xml_diff>
--- a/Meeting Minutes/Meeting Minutes week 2.docx
+++ b/Meeting Minutes/Meeting Minutes week 2.docx
@@ -1,6 +1,6 @@
 
 <file path=word/document.xml><?xml version="1.0" encoding="utf-8"?>
-<w:document xmlns:wpc="http://schemas.microsoft.com/office/word/2010/wordprocessingCanvas" xmlns:cx="http://schemas.microsoft.com/office/drawing/2014/chartex" xmlns:cx1="http://schemas.microsoft.com/office/drawing/2015/9/8/chartex" xmlns:cx2="http://schemas.microsoft.com/office/drawing/2015/10/21/chartex" xmlns:cx3="http://schemas.microsoft.com/office/drawing/2016/5/9/chartex" xmlns:cx4="http://schemas.microsoft.com/office/drawing/2016/5/10/chartex" xmlns:cx5="http://schemas.microsoft.com/office/drawing/2016/5/11/chartex" xmlns:cx6="http://schemas.microsoft.com/office/drawing/2016/5/12/chartex" xmlns:cx7="http://schemas.microsoft.com/office/drawing/2016/5/13/chartex" xmlns:cx8="http://schemas.microsoft.com/office/drawing/2016/5/14/chartex" xmlns:mc="http://schemas.openxmlformats.org/markup-compatibility/2006" xmlns:aink="http://schemas.microsoft.com/office/drawing/2016/ink" xmlns:am3d="http://schemas.microsoft.com/office/drawing/2017/model3d" xmlns:o="urn:schemas-microsoft-com:office:office" xmlns:oel="http://schemas.microsoft.com/office/2019/extlst" xmlns:r="http://schemas.openxmlformats.org/officeDocument/2006/relationships" xmlns:m="http://schemas.openxmlformats.org/officeDocument/2006/math" xmlns:v="urn:schemas-microsoft-com:vml" xmlns:wp14="http://schemas.microsoft.com/office/word/2010/wordprocessingDrawing" xmlns:wp="http://schemas.openxmlformats.org/drawingml/2006/wordprocessingDrawing" xmlns:w10="urn:schemas-microsoft-com:office:word" xmlns:w="http://schemas.openxmlformats.org/wordprocessingml/2006/main" xmlns:w14="http://schemas.microsoft.com/office/word/2010/wordml" xmlns:w15="http://schemas.microsoft.com/office/word/2012/wordml" xmlns:w16cex="http://schemas.microsoft.com/office/word/2018/wordml/cex" xmlns:w16cid="http://schemas.microsoft.com/office/word/2016/wordml/cid" xmlns:w16="http://schemas.microsoft.com/office/word/2018/wordml" xmlns:w16sdtdh="http://schemas.microsoft.com/office/word/2020/wordml/sdtdatahash" xmlns:w16se="http://schemas.microsoft.com/office/word/2015/wordml/symex" xmlns:wpg="http://schemas.microsoft.com/office/word/2010/wordprocessingGroup" xmlns:wpi="http://schemas.microsoft.com/office/word/2010/wordprocessingInk" xmlns:wne="http://schemas.microsoft.com/office/word/2006/wordml" xmlns:wps="http://schemas.microsoft.com/office/word/2010/wordprocessingShape" mc:Ignorable="w14 w15 w16se w16cid w16 w16cex w16sdtdh wp14">
+<w:document xmlns:wpc="http://schemas.microsoft.com/office/word/2010/wordprocessingCanvas" xmlns:cx="http://schemas.microsoft.com/office/drawing/2014/chartex" xmlns:cx1="http://schemas.microsoft.com/office/drawing/2015/9/8/chartex" xmlns:cx2="http://schemas.microsoft.com/office/drawing/2015/10/21/chartex" xmlns:cx3="http://schemas.microsoft.com/office/drawing/2016/5/9/chartex" xmlns:cx4="http://schemas.microsoft.com/office/drawing/2016/5/10/chartex" xmlns:cx5="http://schemas.microsoft.com/office/drawing/2016/5/11/chartex" xmlns:cx6="http://schemas.microsoft.com/office/drawing/2016/5/12/chartex" xmlns:cx7="http://schemas.microsoft.com/office/drawing/2016/5/13/chartex" xmlns:cx8="http://schemas.microsoft.com/office/drawing/2016/5/14/chartex" xmlns:mc="http://schemas.openxmlformats.org/markup-compatibility/2006" xmlns:aink="http://schemas.microsoft.com/office/drawing/2016/ink" xmlns:am3d="http://schemas.microsoft.com/office/drawing/2017/model3d" xmlns:o="urn:schemas-microsoft-com:office:office" xmlns:oel="http://schemas.microsoft.com/office/2019/extlst" xmlns:r="http://schemas.openxmlformats.org/officeDocument/2006/relationships" xmlns:m="http://schemas.openxmlformats.org/officeDocument/2006/math" xmlns:v="urn:schemas-microsoft-com:vml" xmlns:wp14="http://schemas.microsoft.com/office/word/2010/wordprocessingDrawing" xmlns:wp="http://schemas.openxmlformats.org/drawingml/2006/wordprocessingDrawing" xmlns:w10="urn:schemas-microsoft-com:office:word" xmlns:w="http://schemas.openxmlformats.org/wordprocessingml/2006/main" xmlns:w14="http://schemas.microsoft.com/office/word/2010/wordml" xmlns:w15="http://schemas.microsoft.com/office/word/2012/wordml" xmlns:w16cex="http://schemas.microsoft.com/office/word/2018/wordml/cex" xmlns:w16cid="http://schemas.microsoft.com/office/word/2016/wordml/cid" xmlns:w16="http://schemas.microsoft.com/office/word/2018/wordml" xmlns:w16du="http://schemas.microsoft.com/office/word/2023/wordml/word16du" xmlns:w16sdtdh="http://schemas.microsoft.com/office/word/2020/wordml/sdtdatahash" xmlns:w16sdtfl="http://schemas.microsoft.com/office/word/2024/wordml/sdtformatlock" xmlns:w16se="http://schemas.microsoft.com/office/word/2015/wordml/symex" xmlns:wpg="http://schemas.microsoft.com/office/word/2010/wordprocessingGroup" xmlns:wpi="http://schemas.microsoft.com/office/word/2010/wordprocessingInk" xmlns:wne="http://schemas.microsoft.com/office/word/2006/wordml" xmlns:wps="http://schemas.microsoft.com/office/word/2010/wordprocessingShape" mc:Ignorable="w14 w15 w16se w16cid w16 w16cex w16sdtdh w16sdtfl w16du wp14">
   <w:body>
     <w:p>
       <w:pPr>
@@ -319,14 +319,7 @@
           <w:rStyle w:val="eop"/>
           <w:rFonts w:ascii="Aptos" w:hAnsi="Aptos" w:cs="Segoe UI"/>
         </w:rPr>
-        <w:t> </w:t>
-      </w:r>
-      <w:r>
-        <w:rPr>
-          <w:rStyle w:val="eop"/>
-          <w:rFonts w:ascii="Aptos" w:hAnsi="Aptos" w:cs="Segoe UI"/>
-        </w:rPr>
-        <w:t>(Late)</w:t>
+        <w:t> (Late)</w:t>
       </w:r>
     </w:p>
     <w:p>
@@ -748,7 +741,7 @@
       </w:r>
     </w:p>
     <w:sectPr>
-      <w:footerReference w:type="default" r:id="rId7"/>
+      <w:footerReference w:type="default" r:id="rId10"/>
       <w:pgSz w:w="11906" w:h="16838" w:code="9"/>
       <w:pgMar w:top="851" w:right="720" w:bottom="851" w:left="720" w:header="720" w:footer="720" w:gutter="0"/>
       <w:cols w:space="720"/>
@@ -760,7 +753,7 @@
 </file>
 
 <file path=word/endnotes.xml><?xml version="1.0" encoding="utf-8"?>
-<w:endnotes xmlns:wpc="http://schemas.microsoft.com/office/word/2010/wordprocessingCanvas" xmlns:cx="http://schemas.microsoft.com/office/drawing/2014/chartex" xmlns:cx1="http://schemas.microsoft.com/office/drawing/2015/9/8/chartex" xmlns:cx2="http://schemas.microsoft.com/office/drawing/2015/10/21/chartex" xmlns:cx3="http://schemas.microsoft.com/office/drawing/2016/5/9/chartex" xmlns:cx4="http://schemas.microsoft.com/office/drawing/2016/5/10/chartex" xmlns:cx5="http://schemas.microsoft.com/office/drawing/2016/5/11/chartex" xmlns:cx6="http://schemas.microsoft.com/office/drawing/2016/5/12/chartex" xmlns:cx7="http://schemas.microsoft.com/office/drawing/2016/5/13/chartex" xmlns:cx8="http://schemas.microsoft.com/office/drawing/2016/5/14/chartex" xmlns:mc="http://schemas.openxmlformats.org/markup-compatibility/2006" xmlns:aink="http://schemas.microsoft.com/office/drawing/2016/ink" xmlns:am3d="http://schemas.microsoft.com/office/drawing/2017/model3d" xmlns:o="urn:schemas-microsoft-com:office:office" xmlns:oel="http://schemas.microsoft.com/office/2019/extlst" xmlns:r="http://schemas.openxmlformats.org/officeDocument/2006/relationships" xmlns:m="http://schemas.openxmlformats.org/officeDocument/2006/math" xmlns:v="urn:schemas-microsoft-com:vml" xmlns:wp14="http://schemas.microsoft.com/office/word/2010/wordprocessingDrawing" xmlns:wp="http://schemas.openxmlformats.org/drawingml/2006/wordprocessingDrawing" xmlns:w10="urn:schemas-microsoft-com:office:word" xmlns:w="http://schemas.openxmlformats.org/wordprocessingml/2006/main" xmlns:w14="http://schemas.microsoft.com/office/word/2010/wordml" xmlns:w15="http://schemas.microsoft.com/office/word/2012/wordml" xmlns:w16cex="http://schemas.microsoft.com/office/word/2018/wordml/cex" xmlns:w16cid="http://schemas.microsoft.com/office/word/2016/wordml/cid" xmlns:w16="http://schemas.microsoft.com/office/word/2018/wordml" xmlns:w16sdtdh="http://schemas.microsoft.com/office/word/2020/wordml/sdtdatahash" xmlns:w16se="http://schemas.microsoft.com/office/word/2015/wordml/symex" xmlns:wpg="http://schemas.microsoft.com/office/word/2010/wordprocessingGroup" xmlns:wpi="http://schemas.microsoft.com/office/word/2010/wordprocessingInk" xmlns:wne="http://schemas.microsoft.com/office/word/2006/wordml" xmlns:wps="http://schemas.microsoft.com/office/word/2010/wordprocessingShape" mc:Ignorable="w14 w15 w16se w16cid w16 w16cex w16sdtdh wp14">
+<w:endnotes xmlns:wpc="http://schemas.microsoft.com/office/word/2010/wordprocessingCanvas" xmlns:cx="http://schemas.microsoft.com/office/drawing/2014/chartex" xmlns:cx1="http://schemas.microsoft.com/office/drawing/2015/9/8/chartex" xmlns:cx2="http://schemas.microsoft.com/office/drawing/2015/10/21/chartex" xmlns:cx3="http://schemas.microsoft.com/office/drawing/2016/5/9/chartex" xmlns:cx4="http://schemas.microsoft.com/office/drawing/2016/5/10/chartex" xmlns:cx5="http://schemas.microsoft.com/office/drawing/2016/5/11/chartex" xmlns:cx6="http://schemas.microsoft.com/office/drawing/2016/5/12/chartex" xmlns:cx7="http://schemas.microsoft.com/office/drawing/2016/5/13/chartex" xmlns:cx8="http://schemas.microsoft.com/office/drawing/2016/5/14/chartex" xmlns:mc="http://schemas.openxmlformats.org/markup-compatibility/2006" xmlns:aink="http://schemas.microsoft.com/office/drawing/2016/ink" xmlns:am3d="http://schemas.microsoft.com/office/drawing/2017/model3d" xmlns:o="urn:schemas-microsoft-com:office:office" xmlns:oel="http://schemas.microsoft.com/office/2019/extlst" xmlns:r="http://schemas.openxmlformats.org/officeDocument/2006/relationships" xmlns:m="http://schemas.openxmlformats.org/officeDocument/2006/math" xmlns:v="urn:schemas-microsoft-com:vml" xmlns:wp14="http://schemas.microsoft.com/office/word/2010/wordprocessingDrawing" xmlns:wp="http://schemas.openxmlformats.org/drawingml/2006/wordprocessingDrawing" xmlns:w10="urn:schemas-microsoft-com:office:word" xmlns:w="http://schemas.openxmlformats.org/wordprocessingml/2006/main" xmlns:w14="http://schemas.microsoft.com/office/word/2010/wordml" xmlns:w15="http://schemas.microsoft.com/office/word/2012/wordml" xmlns:w16cex="http://schemas.microsoft.com/office/word/2018/wordml/cex" xmlns:w16cid="http://schemas.microsoft.com/office/word/2016/wordml/cid" xmlns:w16="http://schemas.microsoft.com/office/word/2018/wordml" xmlns:w16du="http://schemas.microsoft.com/office/word/2023/wordml/word16du" xmlns:w16sdtdh="http://schemas.microsoft.com/office/word/2020/wordml/sdtdatahash" xmlns:w16sdtfl="http://schemas.microsoft.com/office/word/2024/wordml/sdtformatlock" xmlns:w16se="http://schemas.microsoft.com/office/word/2015/wordml/symex" xmlns:wpg="http://schemas.microsoft.com/office/word/2010/wordprocessingGroup" xmlns:wpi="http://schemas.microsoft.com/office/word/2010/wordprocessingInk" xmlns:wne="http://schemas.microsoft.com/office/word/2006/wordml" xmlns:wps="http://schemas.microsoft.com/office/word/2010/wordprocessingShape" mc:Ignorable="w14 w15 w16se w16cid w16 w16cex w16sdtdh w16sdtfl w16du wp14">
   <w:endnote w:type="separator" w:id="-1">
     <w:p>
       <w:r>
@@ -779,7 +772,7 @@
 </file>
 
 <file path=word/footer1.xml><?xml version="1.0" encoding="utf-8"?>
-<w:ftr xmlns:wpc="http://schemas.microsoft.com/office/word/2010/wordprocessingCanvas" xmlns:cx="http://schemas.microsoft.com/office/drawing/2014/chartex" xmlns:cx1="http://schemas.microsoft.com/office/drawing/2015/9/8/chartex" xmlns:cx2="http://schemas.microsoft.com/office/drawing/2015/10/21/chartex" xmlns:cx3="http://schemas.microsoft.com/office/drawing/2016/5/9/chartex" xmlns:cx4="http://schemas.microsoft.com/office/drawing/2016/5/10/chartex" xmlns:cx5="http://schemas.microsoft.com/office/drawing/2016/5/11/chartex" xmlns:cx6="http://schemas.microsoft.com/office/drawing/2016/5/12/chartex" xmlns:cx7="http://schemas.microsoft.com/office/drawing/2016/5/13/chartex" xmlns:cx8="http://schemas.microsoft.com/office/drawing/2016/5/14/chartex" xmlns:mc="http://schemas.openxmlformats.org/markup-compatibility/2006" xmlns:aink="http://schemas.microsoft.com/office/drawing/2016/ink" xmlns:am3d="http://schemas.microsoft.com/office/drawing/2017/model3d" xmlns:o="urn:schemas-microsoft-com:office:office" xmlns:oel="http://schemas.microsoft.com/office/2019/extlst" xmlns:r="http://schemas.openxmlformats.org/officeDocument/2006/relationships" xmlns:m="http://schemas.openxmlformats.org/officeDocument/2006/math" xmlns:v="urn:schemas-microsoft-com:vml" xmlns:wp14="http://schemas.microsoft.com/office/word/2010/wordprocessingDrawing" xmlns:wp="http://schemas.openxmlformats.org/drawingml/2006/wordprocessingDrawing" xmlns:w10="urn:schemas-microsoft-com:office:word" xmlns:w="http://schemas.openxmlformats.org/wordprocessingml/2006/main" xmlns:w14="http://schemas.microsoft.com/office/word/2010/wordml" xmlns:w15="http://schemas.microsoft.com/office/word/2012/wordml" xmlns:w16cex="http://schemas.microsoft.com/office/word/2018/wordml/cex" xmlns:w16cid="http://schemas.microsoft.com/office/word/2016/wordml/cid" xmlns:w16="http://schemas.microsoft.com/office/word/2018/wordml" xmlns:w16sdtdh="http://schemas.microsoft.com/office/word/2020/wordml/sdtdatahash" xmlns:w16se="http://schemas.microsoft.com/office/word/2015/wordml/symex" xmlns:wpg="http://schemas.microsoft.com/office/word/2010/wordprocessingGroup" xmlns:wpi="http://schemas.microsoft.com/office/word/2010/wordprocessingInk" xmlns:wne="http://schemas.microsoft.com/office/word/2006/wordml" xmlns:wps="http://schemas.microsoft.com/office/word/2010/wordprocessingShape" mc:Ignorable="w14 w15 w16se w16cid w16 w16cex w16sdtdh wp14">
+<w:ftr xmlns:wpc="http://schemas.microsoft.com/office/word/2010/wordprocessingCanvas" xmlns:cx="http://schemas.microsoft.com/office/drawing/2014/chartex" xmlns:cx1="http://schemas.microsoft.com/office/drawing/2015/9/8/chartex" xmlns:cx2="http://schemas.microsoft.com/office/drawing/2015/10/21/chartex" xmlns:cx3="http://schemas.microsoft.com/office/drawing/2016/5/9/chartex" xmlns:cx4="http://schemas.microsoft.com/office/drawing/2016/5/10/chartex" xmlns:cx5="http://schemas.microsoft.com/office/drawing/2016/5/11/chartex" xmlns:cx6="http://schemas.microsoft.com/office/drawing/2016/5/12/chartex" xmlns:cx7="http://schemas.microsoft.com/office/drawing/2016/5/13/chartex" xmlns:cx8="http://schemas.microsoft.com/office/drawing/2016/5/14/chartex" xmlns:mc="http://schemas.openxmlformats.org/markup-compatibility/2006" xmlns:aink="http://schemas.microsoft.com/office/drawing/2016/ink" xmlns:am3d="http://schemas.microsoft.com/office/drawing/2017/model3d" xmlns:o="urn:schemas-microsoft-com:office:office" xmlns:oel="http://schemas.microsoft.com/office/2019/extlst" xmlns:r="http://schemas.openxmlformats.org/officeDocument/2006/relationships" xmlns:m="http://schemas.openxmlformats.org/officeDocument/2006/math" xmlns:v="urn:schemas-microsoft-com:vml" xmlns:wp14="http://schemas.microsoft.com/office/word/2010/wordprocessingDrawing" xmlns:wp="http://schemas.openxmlformats.org/drawingml/2006/wordprocessingDrawing" xmlns:w10="urn:schemas-microsoft-com:office:word" xmlns:w="http://schemas.openxmlformats.org/wordprocessingml/2006/main" xmlns:w14="http://schemas.microsoft.com/office/word/2010/wordml" xmlns:w15="http://schemas.microsoft.com/office/word/2012/wordml" xmlns:w16cex="http://schemas.microsoft.com/office/word/2018/wordml/cex" xmlns:w16cid="http://schemas.microsoft.com/office/word/2016/wordml/cid" xmlns:w16="http://schemas.microsoft.com/office/word/2018/wordml" xmlns:w16du="http://schemas.microsoft.com/office/word/2023/wordml/word16du" xmlns:w16sdtdh="http://schemas.microsoft.com/office/word/2020/wordml/sdtdatahash" xmlns:w16sdtfl="http://schemas.microsoft.com/office/word/2024/wordml/sdtformatlock" xmlns:w16se="http://schemas.microsoft.com/office/word/2015/wordml/symex" xmlns:wpg="http://schemas.microsoft.com/office/word/2010/wordprocessingGroup" xmlns:wpi="http://schemas.microsoft.com/office/word/2010/wordprocessingInk" xmlns:wne="http://schemas.microsoft.com/office/word/2006/wordml" xmlns:wps="http://schemas.microsoft.com/office/word/2010/wordprocessingShape" mc:Ignorable="w14 w15 w16se w16cid w16 w16cex w16sdtdh w16sdtfl w16du wp14">
   <w:p>
     <w:pPr>
       <w:pStyle w:val="Footer"/>
@@ -835,7 +828,7 @@
 </file>
 
 <file path=word/footnotes.xml><?xml version="1.0" encoding="utf-8"?>
-<w:footnotes xmlns:wpc="http://schemas.microsoft.com/office/word/2010/wordprocessingCanvas" xmlns:cx="http://schemas.microsoft.com/office/drawing/2014/chartex" xmlns:cx1="http://schemas.microsoft.com/office/drawing/2015/9/8/chartex" xmlns:cx2="http://schemas.microsoft.com/office/drawing/2015/10/21/chartex" xmlns:cx3="http://schemas.microsoft.com/office/drawing/2016/5/9/chartex" xmlns:cx4="http://schemas.microsoft.com/office/drawing/2016/5/10/chartex" xmlns:cx5="http://schemas.microsoft.com/office/drawing/2016/5/11/chartex" xmlns:cx6="http://schemas.microsoft.com/office/drawing/2016/5/12/chartex" xmlns:cx7="http://schemas.microsoft.com/office/drawing/2016/5/13/chartex" xmlns:cx8="http://schemas.microsoft.com/office/drawing/2016/5/14/chartex" xmlns:mc="http://schemas.openxmlformats.org/markup-compatibility/2006" xmlns:aink="http://schemas.microsoft.com/office/drawing/2016/ink" xmlns:am3d="http://schemas.microsoft.com/office/drawing/2017/model3d" xmlns:o="urn:schemas-microsoft-com:office:office" xmlns:oel="http://schemas.microsoft.com/office/2019/extlst" xmlns:r="http://schemas.openxmlformats.org/officeDocument/2006/relationships" xmlns:m="http://schemas.openxmlformats.org/officeDocument/2006/math" xmlns:v="urn:schemas-microsoft-com:vml" xmlns:wp14="http://schemas.microsoft.com/office/word/2010/wordprocessingDrawing" xmlns:wp="http://schemas.openxmlformats.org/drawingml/2006/wordprocessingDrawing" xmlns:w10="urn:schemas-microsoft-com:office:word" xmlns:w="http://schemas.openxmlformats.org/wordprocessingml/2006/main" xmlns:w14="http://schemas.microsoft.com/office/word/2010/wordml" xmlns:w15="http://schemas.microsoft.com/office/word/2012/wordml" xmlns:w16cex="http://schemas.microsoft.com/office/word/2018/wordml/cex" xmlns:w16cid="http://schemas.microsoft.com/office/word/2016/wordml/cid" xmlns:w16="http://schemas.microsoft.com/office/word/2018/wordml" xmlns:w16sdtdh="http://schemas.microsoft.com/office/word/2020/wordml/sdtdatahash" xmlns:w16se="http://schemas.microsoft.com/office/word/2015/wordml/symex" xmlns:wpg="http://schemas.microsoft.com/office/word/2010/wordprocessingGroup" xmlns:wpi="http://schemas.microsoft.com/office/word/2010/wordprocessingInk" xmlns:wne="http://schemas.microsoft.com/office/word/2006/wordml" xmlns:wps="http://schemas.microsoft.com/office/word/2010/wordprocessingShape" mc:Ignorable="w14 w15 w16se w16cid w16 w16cex w16sdtdh wp14">
+<w:footnotes xmlns:wpc="http://schemas.microsoft.com/office/word/2010/wordprocessingCanvas" xmlns:cx="http://schemas.microsoft.com/office/drawing/2014/chartex" xmlns:cx1="http://schemas.microsoft.com/office/drawing/2015/9/8/chartex" xmlns:cx2="http://schemas.microsoft.com/office/drawing/2015/10/21/chartex" xmlns:cx3="http://schemas.microsoft.com/office/drawing/2016/5/9/chartex" xmlns:cx4="http://schemas.microsoft.com/office/drawing/2016/5/10/chartex" xmlns:cx5="http://schemas.microsoft.com/office/drawing/2016/5/11/chartex" xmlns:cx6="http://schemas.microsoft.com/office/drawing/2016/5/12/chartex" xmlns:cx7="http://schemas.microsoft.com/office/drawing/2016/5/13/chartex" xmlns:cx8="http://schemas.microsoft.com/office/drawing/2016/5/14/chartex" xmlns:mc="http://schemas.openxmlformats.org/markup-compatibility/2006" xmlns:aink="http://schemas.microsoft.com/office/drawing/2016/ink" xmlns:am3d="http://schemas.microsoft.com/office/drawing/2017/model3d" xmlns:o="urn:schemas-microsoft-com:office:office" xmlns:oel="http://schemas.microsoft.com/office/2019/extlst" xmlns:r="http://schemas.openxmlformats.org/officeDocument/2006/relationships" xmlns:m="http://schemas.openxmlformats.org/officeDocument/2006/math" xmlns:v="urn:schemas-microsoft-com:vml" xmlns:wp14="http://schemas.microsoft.com/office/word/2010/wordprocessingDrawing" xmlns:wp="http://schemas.openxmlformats.org/drawingml/2006/wordprocessingDrawing" xmlns:w10="urn:schemas-microsoft-com:office:word" xmlns:w="http://schemas.openxmlformats.org/wordprocessingml/2006/main" xmlns:w14="http://schemas.microsoft.com/office/word/2010/wordml" xmlns:w15="http://schemas.microsoft.com/office/word/2012/wordml" xmlns:w16cex="http://schemas.microsoft.com/office/word/2018/wordml/cex" xmlns:w16cid="http://schemas.microsoft.com/office/word/2016/wordml/cid" xmlns:w16="http://schemas.microsoft.com/office/word/2018/wordml" xmlns:w16du="http://schemas.microsoft.com/office/word/2023/wordml/word16du" xmlns:w16sdtdh="http://schemas.microsoft.com/office/word/2020/wordml/sdtdatahash" xmlns:w16sdtfl="http://schemas.microsoft.com/office/word/2024/wordml/sdtformatlock" xmlns:w16se="http://schemas.microsoft.com/office/word/2015/wordml/symex" xmlns:wpg="http://schemas.microsoft.com/office/word/2010/wordprocessingGroup" xmlns:wpi="http://schemas.microsoft.com/office/word/2010/wordprocessingInk" xmlns:wne="http://schemas.microsoft.com/office/word/2006/wordml" xmlns:wps="http://schemas.microsoft.com/office/word/2010/wordprocessingShape" mc:Ignorable="w14 w15 w16se w16cid w16 w16cex w16sdtdh w16sdtfl w16du wp14">
   <w:footnote w:type="separator" w:id="-1">
     <w:p>
       <w:r>
@@ -854,7 +847,7 @@
 </file>
 
 <file path=word/numbering.xml><?xml version="1.0" encoding="utf-8"?>
-<w:numbering xmlns:wpc="http://schemas.microsoft.com/office/word/2010/wordprocessingCanvas" xmlns:cx="http://schemas.microsoft.com/office/drawing/2014/chartex" xmlns:cx1="http://schemas.microsoft.com/office/drawing/2015/9/8/chartex" xmlns:cx2="http://schemas.microsoft.com/office/drawing/2015/10/21/chartex" xmlns:cx3="http://schemas.microsoft.com/office/drawing/2016/5/9/chartex" xmlns:cx4="http://schemas.microsoft.com/office/drawing/2016/5/10/chartex" xmlns:cx5="http://schemas.microsoft.com/office/drawing/2016/5/11/chartex" xmlns:cx6="http://schemas.microsoft.com/office/drawing/2016/5/12/chartex" xmlns:cx7="http://schemas.microsoft.com/office/drawing/2016/5/13/chartex" xmlns:cx8="http://schemas.microsoft.com/office/drawing/2016/5/14/chartex" xmlns:mc="http://schemas.openxmlformats.org/markup-compatibility/2006" xmlns:aink="http://schemas.microsoft.com/office/drawing/2016/ink" xmlns:am3d="http://schemas.microsoft.com/office/drawing/2017/model3d" xmlns:o="urn:schemas-microsoft-com:office:office" xmlns:oel="http://schemas.microsoft.com/office/2019/extlst" xmlns:r="http://schemas.openxmlformats.org/officeDocument/2006/relationships" xmlns:m="http://schemas.openxmlformats.org/officeDocument/2006/math" xmlns:v="urn:schemas-microsoft-com:vml" xmlns:wp14="http://schemas.microsoft.com/office/word/2010/wordprocessingDrawing" xmlns:wp="http://schemas.openxmlformats.org/drawingml/2006/wordprocessingDrawing" xmlns:w10="urn:schemas-microsoft-com:office:word" xmlns:w="http://schemas.openxmlformats.org/wordprocessingml/2006/main" xmlns:w14="http://schemas.microsoft.com/office/word/2010/wordml" xmlns:w15="http://schemas.microsoft.com/office/word/2012/wordml" xmlns:w16cex="http://schemas.microsoft.com/office/word/2018/wordml/cex" xmlns:w16cid="http://schemas.microsoft.com/office/word/2016/wordml/cid" xmlns:w16="http://schemas.microsoft.com/office/word/2018/wordml" xmlns:w16sdtdh="http://schemas.microsoft.com/office/word/2020/wordml/sdtdatahash" xmlns:w16se="http://schemas.microsoft.com/office/word/2015/wordml/symex" xmlns:wpg="http://schemas.microsoft.com/office/word/2010/wordprocessingGroup" xmlns:wpi="http://schemas.microsoft.com/office/word/2010/wordprocessingInk" xmlns:wne="http://schemas.microsoft.com/office/word/2006/wordml" xmlns:wps="http://schemas.microsoft.com/office/word/2010/wordprocessingShape" mc:Ignorable="w14 w15 w16se w16cid w16 w16cex w16sdtdh wp14">
+<w:numbering xmlns:wpc="http://schemas.microsoft.com/office/word/2010/wordprocessingCanvas" xmlns:cx="http://schemas.microsoft.com/office/drawing/2014/chartex" xmlns:cx1="http://schemas.microsoft.com/office/drawing/2015/9/8/chartex" xmlns:cx2="http://schemas.microsoft.com/office/drawing/2015/10/21/chartex" xmlns:cx3="http://schemas.microsoft.com/office/drawing/2016/5/9/chartex" xmlns:cx4="http://schemas.microsoft.com/office/drawing/2016/5/10/chartex" xmlns:cx5="http://schemas.microsoft.com/office/drawing/2016/5/11/chartex" xmlns:cx6="http://schemas.microsoft.com/office/drawing/2016/5/12/chartex" xmlns:cx7="http://schemas.microsoft.com/office/drawing/2016/5/13/chartex" xmlns:cx8="http://schemas.microsoft.com/office/drawing/2016/5/14/chartex" xmlns:mc="http://schemas.openxmlformats.org/markup-compatibility/2006" xmlns:aink="http://schemas.microsoft.com/office/drawing/2016/ink" xmlns:am3d="http://schemas.microsoft.com/office/drawing/2017/model3d" xmlns:o="urn:schemas-microsoft-com:office:office" xmlns:oel="http://schemas.microsoft.com/office/2019/extlst" xmlns:r="http://schemas.openxmlformats.org/officeDocument/2006/relationships" xmlns:m="http://schemas.openxmlformats.org/officeDocument/2006/math" xmlns:v="urn:schemas-microsoft-com:vml" xmlns:wp14="http://schemas.microsoft.com/office/word/2010/wordprocessingDrawing" xmlns:wp="http://schemas.openxmlformats.org/drawingml/2006/wordprocessingDrawing" xmlns:w10="urn:schemas-microsoft-com:office:word" xmlns:w="http://schemas.openxmlformats.org/wordprocessingml/2006/main" xmlns:w14="http://schemas.microsoft.com/office/word/2010/wordml" xmlns:w15="http://schemas.microsoft.com/office/word/2012/wordml" xmlns:w16cex="http://schemas.microsoft.com/office/word/2018/wordml/cex" xmlns:w16cid="http://schemas.microsoft.com/office/word/2016/wordml/cid" xmlns:w16="http://schemas.microsoft.com/office/word/2018/wordml" xmlns:w16du="http://schemas.microsoft.com/office/word/2023/wordml/word16du" xmlns:w16sdtdh="http://schemas.microsoft.com/office/word/2020/wordml/sdtdatahash" xmlns:w16sdtfl="http://schemas.microsoft.com/office/word/2024/wordml/sdtformatlock" xmlns:w16se="http://schemas.microsoft.com/office/word/2015/wordml/symex" xmlns:wpg="http://schemas.microsoft.com/office/word/2010/wordprocessingGroup" xmlns:wpi="http://schemas.microsoft.com/office/word/2010/wordprocessingInk" xmlns:wne="http://schemas.microsoft.com/office/word/2006/wordml" xmlns:wps="http://schemas.microsoft.com/office/word/2010/wordprocessingShape" mc:Ignorable="w14 w15 w16se w16cid w16 w16cex w16sdtdh w16sdtfl w16du wp14">
   <w:abstractNum w:abstractNumId="0" w15:restartNumberingAfterBreak="0">
     <w:nsid w:val="FFFFFF7C"/>
     <w:multiLevelType w:val="singleLevel"/>
@@ -2605,7 +2598,7 @@
 </file>
 
 <file path=word/styles.xml><?xml version="1.0" encoding="utf-8"?>
-<w:styles xmlns:mc="http://schemas.openxmlformats.org/markup-compatibility/2006" xmlns:r="http://schemas.openxmlformats.org/officeDocument/2006/relationships" xmlns:w="http://schemas.openxmlformats.org/wordprocessingml/2006/main" xmlns:w14="http://schemas.microsoft.com/office/word/2010/wordml" xmlns:w15="http://schemas.microsoft.com/office/word/2012/wordml" xmlns:w16cex="http://schemas.microsoft.com/office/word/2018/wordml/cex" xmlns:w16cid="http://schemas.microsoft.com/office/word/2016/wordml/cid" xmlns:w16="http://schemas.microsoft.com/office/word/2018/wordml" xmlns:w16sdtdh="http://schemas.microsoft.com/office/word/2020/wordml/sdtdatahash" xmlns:w16se="http://schemas.microsoft.com/office/word/2015/wordml/symex" mc:Ignorable="w14 w15 w16se w16cid w16 w16cex w16sdtdh">
+<w:styles xmlns:mc="http://schemas.openxmlformats.org/markup-compatibility/2006" xmlns:r="http://schemas.openxmlformats.org/officeDocument/2006/relationships" xmlns:w="http://schemas.openxmlformats.org/wordprocessingml/2006/main" xmlns:w14="http://schemas.microsoft.com/office/word/2010/wordml" xmlns:w15="http://schemas.microsoft.com/office/word/2012/wordml" xmlns:w16cex="http://schemas.microsoft.com/office/word/2018/wordml/cex" xmlns:w16cid="http://schemas.microsoft.com/office/word/2016/wordml/cid" xmlns:w16="http://schemas.microsoft.com/office/word/2018/wordml" xmlns:w16du="http://schemas.microsoft.com/office/word/2023/wordml/word16du" xmlns:w16sdtdh="http://schemas.microsoft.com/office/word/2020/wordml/sdtdatahash" xmlns:w16sdtfl="http://schemas.microsoft.com/office/word/2024/wordml/sdtformatlock" xmlns:w16se="http://schemas.microsoft.com/office/word/2015/wordml/symex" mc:Ignorable="w14 w15 w16se w16cid w16 w16cex w16sdtdh w16sdtfl w16du">
   <w:docDefaults>
     <w:rPrDefault>
       <w:rPr>
@@ -28073,7 +28066,7 @@
 </file>
 
 <file path=word/glossary/document.xml><?xml version="1.0" encoding="utf-8"?>
-<w:glossaryDocument xmlns:wpc="http://schemas.microsoft.com/office/word/2010/wordprocessingCanvas" xmlns:cx="http://schemas.microsoft.com/office/drawing/2014/chartex" xmlns:cx1="http://schemas.microsoft.com/office/drawing/2015/9/8/chartex" xmlns:cx2="http://schemas.microsoft.com/office/drawing/2015/10/21/chartex" xmlns:cx3="http://schemas.microsoft.com/office/drawing/2016/5/9/chartex" xmlns:cx4="http://schemas.microsoft.com/office/drawing/2016/5/10/chartex" xmlns:cx5="http://schemas.microsoft.com/office/drawing/2016/5/11/chartex" xmlns:cx6="http://schemas.microsoft.com/office/drawing/2016/5/12/chartex" xmlns:cx7="http://schemas.microsoft.com/office/drawing/2016/5/13/chartex" xmlns:cx8="http://schemas.microsoft.com/office/drawing/2016/5/14/chartex" xmlns:mc="http://schemas.openxmlformats.org/markup-compatibility/2006" xmlns:aink="http://schemas.microsoft.com/office/drawing/2016/ink" xmlns:am3d="http://schemas.microsoft.com/office/drawing/2017/model3d" xmlns:o="urn:schemas-microsoft-com:office:office" xmlns:oel="http://schemas.microsoft.com/office/2019/extlst" xmlns:r="http://schemas.openxmlformats.org/officeDocument/2006/relationships" xmlns:m="http://schemas.openxmlformats.org/officeDocument/2006/math" xmlns:v="urn:schemas-microsoft-com:vml" xmlns:wp14="http://schemas.microsoft.com/office/word/2010/wordprocessingDrawing" xmlns:wp="http://schemas.openxmlformats.org/drawingml/2006/wordprocessingDrawing" xmlns:w10="urn:schemas-microsoft-com:office:word" xmlns:w="http://schemas.openxmlformats.org/wordprocessingml/2006/main" xmlns:w14="http://schemas.microsoft.com/office/word/2010/wordml" xmlns:w15="http://schemas.microsoft.com/office/word/2012/wordml" xmlns:w16cex="http://schemas.microsoft.com/office/word/2018/wordml/cex" xmlns:w16cid="http://schemas.microsoft.com/office/word/2016/wordml/cid" xmlns:w16="http://schemas.microsoft.com/office/word/2018/wordml" xmlns:w16sdtdh="http://schemas.microsoft.com/office/word/2020/wordml/sdtdatahash" xmlns:w16se="http://schemas.microsoft.com/office/word/2015/wordml/symex" xmlns:wpg="http://schemas.microsoft.com/office/word/2010/wordprocessingGroup" xmlns:wpi="http://schemas.microsoft.com/office/word/2010/wordprocessingInk" xmlns:wne="http://schemas.microsoft.com/office/word/2006/wordml" xmlns:wps="http://schemas.microsoft.com/office/word/2010/wordprocessingShape" mc:Ignorable="w14 w15 w16se w16cid w16 w16cex w16sdtdh wp14">
+<w:glossaryDocument xmlns:wpc="http://schemas.microsoft.com/office/word/2010/wordprocessingCanvas" xmlns:cx="http://schemas.microsoft.com/office/drawing/2014/chartex" xmlns:cx1="http://schemas.microsoft.com/office/drawing/2015/9/8/chartex" xmlns:cx2="http://schemas.microsoft.com/office/drawing/2015/10/21/chartex" xmlns:cx3="http://schemas.microsoft.com/office/drawing/2016/5/9/chartex" xmlns:cx4="http://schemas.microsoft.com/office/drawing/2016/5/10/chartex" xmlns:cx5="http://schemas.microsoft.com/office/drawing/2016/5/11/chartex" xmlns:cx6="http://schemas.microsoft.com/office/drawing/2016/5/12/chartex" xmlns:cx7="http://schemas.microsoft.com/office/drawing/2016/5/13/chartex" xmlns:cx8="http://schemas.microsoft.com/office/drawing/2016/5/14/chartex" xmlns:mc="http://schemas.openxmlformats.org/markup-compatibility/2006" xmlns:aink="http://schemas.microsoft.com/office/drawing/2016/ink" xmlns:am3d="http://schemas.microsoft.com/office/drawing/2017/model3d" xmlns:o="urn:schemas-microsoft-com:office:office" xmlns:oel="http://schemas.microsoft.com/office/2019/extlst" xmlns:r="http://schemas.openxmlformats.org/officeDocument/2006/relationships" xmlns:m="http://schemas.openxmlformats.org/officeDocument/2006/math" xmlns:v="urn:schemas-microsoft-com:vml" xmlns:wp14="http://schemas.microsoft.com/office/word/2010/wordprocessingDrawing" xmlns:wp="http://schemas.openxmlformats.org/drawingml/2006/wordprocessingDrawing" xmlns:w10="urn:schemas-microsoft-com:office:word" xmlns:w="http://schemas.openxmlformats.org/wordprocessingml/2006/main" xmlns:w14="http://schemas.microsoft.com/office/word/2010/wordml" xmlns:w15="http://schemas.microsoft.com/office/word/2012/wordml" xmlns:w16cex="http://schemas.microsoft.com/office/word/2018/wordml/cex" xmlns:w16cid="http://schemas.microsoft.com/office/word/2016/wordml/cid" xmlns:w16="http://schemas.microsoft.com/office/word/2018/wordml" xmlns:w16du="http://schemas.microsoft.com/office/word/2023/wordml/word16du" xmlns:w16sdtdh="http://schemas.microsoft.com/office/word/2020/wordml/sdtdatahash" xmlns:w16sdtfl="http://schemas.microsoft.com/office/word/2024/wordml/sdtformatlock" xmlns:w16se="http://schemas.microsoft.com/office/word/2015/wordml/symex" xmlns:wpg="http://schemas.microsoft.com/office/word/2010/wordprocessingGroup" xmlns:wpi="http://schemas.microsoft.com/office/word/2010/wordprocessingInk" xmlns:wne="http://schemas.microsoft.com/office/word/2006/wordml" xmlns:wps="http://schemas.microsoft.com/office/word/2010/wordprocessingShape" mc:Ignorable="w14 w15 w16se w16cid w16 w16cex w16sdtdh w16sdtfl w16du wp14">
   <w:docParts>
     <w:docPart>
       <w:docPartPr>
@@ -28138,7 +28131,7 @@
 </file>
 
 <file path=word/glossary/fontTable.xml><?xml version="1.0" encoding="utf-8"?>
-<w:fonts xmlns:mc="http://schemas.openxmlformats.org/markup-compatibility/2006" xmlns:r="http://schemas.openxmlformats.org/officeDocument/2006/relationships" xmlns:w="http://schemas.openxmlformats.org/wordprocessingml/2006/main" xmlns:w14="http://schemas.microsoft.com/office/word/2010/wordml" xmlns:w15="http://schemas.microsoft.com/office/word/2012/wordml" xmlns:w16cex="http://schemas.microsoft.com/office/word/2018/wordml/cex" xmlns:w16cid="http://schemas.microsoft.com/office/word/2016/wordml/cid" xmlns:w16="http://schemas.microsoft.com/office/word/2018/wordml" xmlns:w16sdtdh="http://schemas.microsoft.com/office/word/2020/wordml/sdtdatahash" xmlns:w16se="http://schemas.microsoft.com/office/word/2015/wordml/symex" mc:Ignorable="w14 w15 w16se w16cid w16 w16cex w16sdtdh">
+<w:fonts xmlns:mc="http://schemas.openxmlformats.org/markup-compatibility/2006" xmlns:r="http://schemas.openxmlformats.org/officeDocument/2006/relationships" xmlns:w="http://schemas.openxmlformats.org/wordprocessingml/2006/main" xmlns:w14="http://schemas.microsoft.com/office/word/2010/wordml" xmlns:w15="http://schemas.microsoft.com/office/word/2012/wordml" xmlns:w16cex="http://schemas.microsoft.com/office/word/2018/wordml/cex" xmlns:w16cid="http://schemas.microsoft.com/office/word/2016/wordml/cid" xmlns:w16="http://schemas.microsoft.com/office/word/2018/wordml" xmlns:w16du="http://schemas.microsoft.com/office/word/2023/wordml/word16du" xmlns:w16sdtdh="http://schemas.microsoft.com/office/word/2020/wordml/sdtdatahash" xmlns:w16sdtfl="http://schemas.microsoft.com/office/word/2024/wordml/sdtformatlock" xmlns:w16se="http://schemas.microsoft.com/office/word/2015/wordml/symex" mc:Ignorable="w14 w15 w16se w16cid w16 w16cex w16sdtdh w16sdtfl w16du">
   <w:font w:name="Symbol">
     <w:panose1 w:val="05050102010706020507"/>
     <w:charset w:val="02"/>
@@ -28215,25 +28208,17 @@
     <w:pitch w:val="variable"/>
     <w:sig w:usb0="20000287" w:usb1="00000003" w:usb2="00000000" w:usb3="00000000" w:csb0="0000019F" w:csb1="00000000"/>
   </w:font>
-  <w:font w:name="Calibri">
-    <w:panose1 w:val="020F0502020204030204"/>
+  <w:font w:name="Aptos Display">
     <w:charset w:val="00"/>
     <w:family w:val="swiss"/>
     <w:pitch w:val="variable"/>
-    <w:sig w:usb0="E4002EFF" w:usb1="C000247B" w:usb2="00000009" w:usb3="00000000" w:csb0="000001FF" w:csb1="00000000"/>
-  </w:font>
-  <w:font w:name="Calibri Light">
-    <w:panose1 w:val="020F0302020204030204"/>
-    <w:charset w:val="00"/>
-    <w:family w:val="swiss"/>
-    <w:pitch w:val="variable"/>
-    <w:sig w:usb0="E4002EFF" w:usb1="C000247B" w:usb2="00000009" w:usb3="00000000" w:csb0="000001FF" w:csb1="00000000"/>
+    <w:sig w:usb0="20000287" w:usb1="00000003" w:usb2="00000000" w:usb3="00000000" w:csb0="0000019F" w:csb1="00000000"/>
   </w:font>
 </w:fonts>
 </file>
 
 <file path=word/glossary/numbering.xml><?xml version="1.0" encoding="utf-8"?>
-<w:numbering xmlns:wpc="http://schemas.microsoft.com/office/word/2010/wordprocessingCanvas" xmlns:cx="http://schemas.microsoft.com/office/drawing/2014/chartex" xmlns:cx1="http://schemas.microsoft.com/office/drawing/2015/9/8/chartex" xmlns:cx2="http://schemas.microsoft.com/office/drawing/2015/10/21/chartex" xmlns:cx3="http://schemas.microsoft.com/office/drawing/2016/5/9/chartex" xmlns:cx4="http://schemas.microsoft.com/office/drawing/2016/5/10/chartex" xmlns:cx5="http://schemas.microsoft.com/office/drawing/2016/5/11/chartex" xmlns:cx6="http://schemas.microsoft.com/office/drawing/2016/5/12/chartex" xmlns:cx7="http://schemas.microsoft.com/office/drawing/2016/5/13/chartex" xmlns:cx8="http://schemas.microsoft.com/office/drawing/2016/5/14/chartex" xmlns:mc="http://schemas.openxmlformats.org/markup-compatibility/2006" xmlns:aink="http://schemas.microsoft.com/office/drawing/2016/ink" xmlns:am3d="http://schemas.microsoft.com/office/drawing/2017/model3d" xmlns:o="urn:schemas-microsoft-com:office:office" xmlns:oel="http://schemas.microsoft.com/office/2019/extlst" xmlns:r="http://schemas.openxmlformats.org/officeDocument/2006/relationships" xmlns:m="http://schemas.openxmlformats.org/officeDocument/2006/math" xmlns:v="urn:schemas-microsoft-com:vml" xmlns:wp14="http://schemas.microsoft.com/office/word/2010/wordprocessingDrawing" xmlns:wp="http://schemas.openxmlformats.org/drawingml/2006/wordprocessingDrawing" xmlns:w10="urn:schemas-microsoft-com:office:word" xmlns:w="http://schemas.openxmlformats.org/wordprocessingml/2006/main" xmlns:w14="http://schemas.microsoft.com/office/word/2010/wordml" xmlns:w15="http://schemas.microsoft.com/office/word/2012/wordml" xmlns:w16cex="http://schemas.microsoft.com/office/word/2018/wordml/cex" xmlns:w16cid="http://schemas.microsoft.com/office/word/2016/wordml/cid" xmlns:w16="http://schemas.microsoft.com/office/word/2018/wordml" xmlns:w16sdtdh="http://schemas.microsoft.com/office/word/2020/wordml/sdtdatahash" xmlns:w16se="http://schemas.microsoft.com/office/word/2015/wordml/symex" xmlns:wpg="http://schemas.microsoft.com/office/word/2010/wordprocessingGroup" xmlns:wpi="http://schemas.microsoft.com/office/word/2010/wordprocessingInk" xmlns:wne="http://schemas.microsoft.com/office/word/2006/wordml" xmlns:wps="http://schemas.microsoft.com/office/word/2010/wordprocessingShape" mc:Ignorable="w14 w15 w16se w16cid w16 w16cex w16sdtdh wp14">
+<w:numbering xmlns:wpc="http://schemas.microsoft.com/office/word/2010/wordprocessingCanvas" xmlns:cx="http://schemas.microsoft.com/office/drawing/2014/chartex" xmlns:cx1="http://schemas.microsoft.com/office/drawing/2015/9/8/chartex" xmlns:cx2="http://schemas.microsoft.com/office/drawing/2015/10/21/chartex" xmlns:cx3="http://schemas.microsoft.com/office/drawing/2016/5/9/chartex" xmlns:cx4="http://schemas.microsoft.com/office/drawing/2016/5/10/chartex" xmlns:cx5="http://schemas.microsoft.com/office/drawing/2016/5/11/chartex" xmlns:cx6="http://schemas.microsoft.com/office/drawing/2016/5/12/chartex" xmlns:cx7="http://schemas.microsoft.com/office/drawing/2016/5/13/chartex" xmlns:cx8="http://schemas.microsoft.com/office/drawing/2016/5/14/chartex" xmlns:mc="http://schemas.openxmlformats.org/markup-compatibility/2006" xmlns:aink="http://schemas.microsoft.com/office/drawing/2016/ink" xmlns:am3d="http://schemas.microsoft.com/office/drawing/2017/model3d" xmlns:o="urn:schemas-microsoft-com:office:office" xmlns:oel="http://schemas.microsoft.com/office/2019/extlst" xmlns:r="http://schemas.openxmlformats.org/officeDocument/2006/relationships" xmlns:m="http://schemas.openxmlformats.org/officeDocument/2006/math" xmlns:v="urn:schemas-microsoft-com:vml" xmlns:wp14="http://schemas.microsoft.com/office/word/2010/wordprocessingDrawing" xmlns:wp="http://schemas.openxmlformats.org/drawingml/2006/wordprocessingDrawing" xmlns:w10="urn:schemas-microsoft-com:office:word" xmlns:w="http://schemas.openxmlformats.org/wordprocessingml/2006/main" xmlns:w14="http://schemas.microsoft.com/office/word/2010/wordml" xmlns:w15="http://schemas.microsoft.com/office/word/2012/wordml" xmlns:w16cex="http://schemas.microsoft.com/office/word/2018/wordml/cex" xmlns:w16cid="http://schemas.microsoft.com/office/word/2016/wordml/cid" xmlns:w16="http://schemas.microsoft.com/office/word/2018/wordml" xmlns:w16du="http://schemas.microsoft.com/office/word/2023/wordml/word16du" xmlns:w16sdtdh="http://schemas.microsoft.com/office/word/2020/wordml/sdtdatahash" xmlns:w16sdtfl="http://schemas.microsoft.com/office/word/2024/wordml/sdtformatlock" xmlns:w16se="http://schemas.microsoft.com/office/word/2015/wordml/symex" xmlns:wpg="http://schemas.microsoft.com/office/word/2010/wordprocessingGroup" xmlns:wpi="http://schemas.microsoft.com/office/word/2010/wordprocessingInk" xmlns:wne="http://schemas.microsoft.com/office/word/2006/wordml" xmlns:wps="http://schemas.microsoft.com/office/word/2010/wordprocessingShape" mc:Ignorable="w14 w15 w16se w16cid w16 w16cex w16sdtdh w16sdtfl w16du wp14">
   <w:abstractNum w:abstractNumId="0" w15:restartNumberingAfterBreak="0">
     <w:nsid w:val="6CA95284"/>
     <w:multiLevelType w:val="hybridMultilevel"/>
@@ -28355,7 +28340,7 @@
 </file>
 
 <file path=word/glossary/settings.xml><?xml version="1.0" encoding="utf-8"?>
-<w:settings xmlns:mc="http://schemas.openxmlformats.org/markup-compatibility/2006" xmlns:o="urn:schemas-microsoft-com:office:office" xmlns:r="http://schemas.openxmlformats.org/officeDocument/2006/relationships" xmlns:m="http://schemas.openxmlformats.org/officeDocument/2006/math" xmlns:v="urn:schemas-microsoft-com:vml" xmlns:w10="urn:schemas-microsoft-com:office:word" xmlns:w="http://schemas.openxmlformats.org/wordprocessingml/2006/main" xmlns:w14="http://schemas.microsoft.com/office/word/2010/wordml" xmlns:w15="http://schemas.microsoft.com/office/word/2012/wordml" xmlns:w16cex="http://schemas.microsoft.com/office/word/2018/wordml/cex" xmlns:w16cid="http://schemas.microsoft.com/office/word/2016/wordml/cid" xmlns:w16="http://schemas.microsoft.com/office/word/2018/wordml" xmlns:w16sdtdh="http://schemas.microsoft.com/office/word/2020/wordml/sdtdatahash" xmlns:w16se="http://schemas.microsoft.com/office/word/2015/wordml/symex" xmlns:sl="http://schemas.openxmlformats.org/schemaLibrary/2006/main" mc:Ignorable="w14 w15 w16se w16cid w16 w16cex w16sdtdh">
+<w:settings xmlns:mc="http://schemas.openxmlformats.org/markup-compatibility/2006" xmlns:o="urn:schemas-microsoft-com:office:office" xmlns:r="http://schemas.openxmlformats.org/officeDocument/2006/relationships" xmlns:m="http://schemas.openxmlformats.org/officeDocument/2006/math" xmlns:v="urn:schemas-microsoft-com:vml" xmlns:w10="urn:schemas-microsoft-com:office:word" xmlns:w="http://schemas.openxmlformats.org/wordprocessingml/2006/main" xmlns:w14="http://schemas.microsoft.com/office/word/2010/wordml" xmlns:w15="http://schemas.microsoft.com/office/word/2012/wordml" xmlns:w16cex="http://schemas.microsoft.com/office/word/2018/wordml/cex" xmlns:w16cid="http://schemas.microsoft.com/office/word/2016/wordml/cid" xmlns:w16="http://schemas.microsoft.com/office/word/2018/wordml" xmlns:w16du="http://schemas.microsoft.com/office/word/2023/wordml/word16du" xmlns:w16sdtdh="http://schemas.microsoft.com/office/word/2020/wordml/sdtdatahash" xmlns:w16sdtfl="http://schemas.microsoft.com/office/word/2024/wordml/sdtformatlock" xmlns:w16se="http://schemas.microsoft.com/office/word/2015/wordml/symex" xmlns:sl="http://schemas.openxmlformats.org/schemaLibrary/2006/main" mc:Ignorable="w14 w15 w16se w16cid w16 w16cex w16sdtdh w16sdtfl w16du">
   <w:view w:val="normal"/>
   <w:defaultTabStop w:val="720"/>
   <w:characterSpacingControl w:val="doNotCompress"/>
@@ -28372,6 +28357,8 @@
     <w:rsidRoot w:val="007A7A15"/>
     <w:rsid w:val="00460EEF"/>
     <w:rsid w:val="007A7A15"/>
+    <w:rsid w:val="00940011"/>
+    <w:rsid w:val="00950E1E"/>
   </w:rsids>
   <m:mathPr>
     <m:mathFont m:val="Cambria Math"/>
@@ -28395,7 +28382,7 @@
 </file>
 
 <file path=word/glossary/styles.xml><?xml version="1.0" encoding="utf-8"?>
-<w:styles xmlns:mc="http://schemas.openxmlformats.org/markup-compatibility/2006" xmlns:r="http://schemas.openxmlformats.org/officeDocument/2006/relationships" xmlns:w="http://schemas.openxmlformats.org/wordprocessingml/2006/main" xmlns:w14="http://schemas.microsoft.com/office/word/2010/wordml" xmlns:w15="http://schemas.microsoft.com/office/word/2012/wordml" xmlns:w16cex="http://schemas.microsoft.com/office/word/2018/wordml/cex" xmlns:w16cid="http://schemas.microsoft.com/office/word/2016/wordml/cid" xmlns:w16="http://schemas.microsoft.com/office/word/2018/wordml" xmlns:w16sdtdh="http://schemas.microsoft.com/office/word/2020/wordml/sdtdatahash" xmlns:w16se="http://schemas.microsoft.com/office/word/2015/wordml/symex" mc:Ignorable="w14 w15 w16se w16cid w16 w16cex w16sdtdh">
+<w:styles xmlns:mc="http://schemas.openxmlformats.org/markup-compatibility/2006" xmlns:r="http://schemas.openxmlformats.org/officeDocument/2006/relationships" xmlns:w="http://schemas.openxmlformats.org/wordprocessingml/2006/main" xmlns:w14="http://schemas.microsoft.com/office/word/2010/wordml" xmlns:w15="http://schemas.microsoft.com/office/word/2012/wordml" xmlns:w16cex="http://schemas.microsoft.com/office/word/2018/wordml/cex" xmlns:w16cid="http://schemas.microsoft.com/office/word/2016/wordml/cid" xmlns:w16="http://schemas.microsoft.com/office/word/2018/wordml" xmlns:w16du="http://schemas.microsoft.com/office/word/2023/wordml/word16du" xmlns:w16sdtdh="http://schemas.microsoft.com/office/word/2020/wordml/sdtdatahash" xmlns:w16sdtfl="http://schemas.microsoft.com/office/word/2024/wordml/sdtformatlock" xmlns:w16se="http://schemas.microsoft.com/office/word/2015/wordml/symex" mc:Ignorable="w14 w15 w16se w16cid w16 w16cex w16sdtdh w16sdtfl w16du">
   <w:docDefaults>
     <w:rPrDefault>
       <w:rPr>
@@ -28835,20 +28822,11 @@
       <w:rFonts w:ascii="Palatino Linotype" w:hAnsi="Palatino Linotype"/>
       <w:i/>
       <w:iCs/>
-      <w:color w:val="833C0B" w:themeColor="accent2" w:themeShade="80"/>
+      <w:color w:val="80340D" w:themeColor="accent2" w:themeShade="80"/>
     </w:rPr>
-  </w:style>
-  <w:style w:type="paragraph" w:customStyle="1" w:styleId="89777E0F19724B1C90B4BFFFCC880904">
-    <w:name w:val="89777E0F19724B1C90B4BFFFCC880904"/>
-  </w:style>
-  <w:style w:type="paragraph" w:customStyle="1" w:styleId="9B50963822C54D61B62912A704B5A22C">
-    <w:name w:val="9B50963822C54D61B62912A704B5A22C"/>
   </w:style>
   <w:style w:type="paragraph" w:customStyle="1" w:styleId="44063B9BFDC246C7942C1C3C9817D467">
     <w:name w:val="44063B9BFDC246C7942C1C3C9817D467"/>
-  </w:style>
-  <w:style w:type="paragraph" w:customStyle="1" w:styleId="81E1A7606A4246669B157DA2115F12BE">
-    <w:name w:val="81E1A7606A4246669B157DA2115F12BE"/>
   </w:style>
   <w:style w:type="paragraph" w:styleId="ListBullet">
     <w:name w:val="List Bullet"/>
@@ -28875,7 +28853,7 @@
 </file>
 
 <file path=word/glossary/webSettings.xml><?xml version="1.0" encoding="utf-8"?>
-<w:webSettings xmlns:mc="http://schemas.openxmlformats.org/markup-compatibility/2006" xmlns:r="http://schemas.openxmlformats.org/officeDocument/2006/relationships" xmlns:w="http://schemas.openxmlformats.org/wordprocessingml/2006/main" xmlns:w14="http://schemas.microsoft.com/office/word/2010/wordml" xmlns:w15="http://schemas.microsoft.com/office/word/2012/wordml" xmlns:w16cex="http://schemas.microsoft.com/office/word/2018/wordml/cex" xmlns:w16cid="http://schemas.microsoft.com/office/word/2016/wordml/cid" xmlns:w16="http://schemas.microsoft.com/office/word/2018/wordml" xmlns:w16sdtdh="http://schemas.microsoft.com/office/word/2020/wordml/sdtdatahash" xmlns:w16se="http://schemas.microsoft.com/office/word/2015/wordml/symex" mc:Ignorable="w14 w15 w16se w16cid w16 w16cex w16sdtdh">
+<w:webSettings xmlns:mc="http://schemas.openxmlformats.org/markup-compatibility/2006" xmlns:r="http://schemas.openxmlformats.org/officeDocument/2006/relationships" xmlns:w="http://schemas.openxmlformats.org/wordprocessingml/2006/main" xmlns:w14="http://schemas.microsoft.com/office/word/2010/wordml" xmlns:w15="http://schemas.microsoft.com/office/word/2012/wordml" xmlns:w16cex="http://schemas.microsoft.com/office/word/2018/wordml/cex" xmlns:w16cid="http://schemas.microsoft.com/office/word/2016/wordml/cid" xmlns:w16="http://schemas.microsoft.com/office/word/2018/wordml" xmlns:w16du="http://schemas.microsoft.com/office/word/2023/wordml/word16du" xmlns:w16sdtdh="http://schemas.microsoft.com/office/word/2020/wordml/sdtdatahash" xmlns:w16sdtfl="http://schemas.microsoft.com/office/word/2024/wordml/sdtformatlock" xmlns:w16se="http://schemas.microsoft.com/office/word/2015/wordml/symex" mc:Ignorable="w14 w15 w16se w16cid w16 w16cex w16sdtdh w16sdtfl w16du">
   <w:optimizeForBrowser/>
   <w:allowPNG/>
 </w:webSettings>
@@ -29341,15 +29319,6 @@
 </file>
 
 <file path=customXml/item2.xml><?xml version="1.0" encoding="utf-8"?>
-<?mso-contentType ?>
-<FormTemplates xmlns="http://schemas.microsoft.com/sharepoint/v3/contenttype/forms">
-  <Display>DocumentLibraryForm</Display>
-  <Edit>DocumentLibraryForm</Edit>
-  <New>DocumentLibraryForm</New>
-</FormTemplates>
-</file>
-
-<file path=customXml/item3.xml><?xml version="1.0" encoding="utf-8"?>
 <p:properties xmlns:p="http://schemas.microsoft.com/office/2006/metadata/properties" xmlns:xsi="http://www.w3.org/2001/XMLSchema-instance" xmlns:pc="http://schemas.microsoft.com/office/infopath/2007/PartnerControls">
   <documentManagement>
     <TaxCatchAll xmlns="52b6e46c-5925-4290-b9a9-c3020c2f3e64" xsi:nil="true"/>
@@ -29360,14 +29329,49 @@
 </p:properties>
 </file>
 
+<file path=customXml/item3.xml><?xml version="1.0" encoding="utf-8"?>
+<?mso-contentType ?>
+<FormTemplates xmlns="http://schemas.microsoft.com/sharepoint/v3/contenttype/forms">
+  <Display>DocumentLibraryForm</Display>
+  <Edit>DocumentLibraryForm</Edit>
+  <New>DocumentLibraryForm</New>
+</FormTemplates>
+</file>
+
 <file path=customXml/itemProps1.xml><?xml version="1.0" encoding="utf-8"?>
-<ds:datastoreItem xmlns:ds="http://schemas.openxmlformats.org/officeDocument/2006/customXml" ds:itemID="{19C93D43-7FC8-4249-95C7-A151E4DB0DF8}"/>
+<ds:datastoreItem xmlns:ds="http://schemas.openxmlformats.org/officeDocument/2006/customXml" ds:itemID="{19C93D43-7FC8-4249-95C7-A151E4DB0DF8}">
+  <ds:schemaRefs>
+    <ds:schemaRef ds:uri="http://schemas.microsoft.com/office/2006/metadata/contentType"/>
+    <ds:schemaRef ds:uri="http://schemas.microsoft.com/office/2006/metadata/properties/metaAttributes"/>
+    <ds:schemaRef ds:uri="http://www.w3.org/2001/XMLSchema"/>
+    <ds:schemaRef ds:uri="http://schemas.microsoft.com/office/2006/metadata/properties"/>
+    <ds:schemaRef ds:uri="2ac691d8-51de-4533-bc87-e022d2fb2df9"/>
+    <ds:schemaRef ds:uri="52b6e46c-5925-4290-b9a9-c3020c2f3e64"/>
+    <ds:schemaRef ds:uri="http://schemas.microsoft.com/office/2006/documentManagement/types"/>
+    <ds:schemaRef ds:uri="http://schemas.microsoft.com/office/infopath/2007/PartnerControls"/>
+    <ds:schemaRef ds:uri="http://schemas.openxmlformats.org/package/2006/metadata/core-properties"/>
+    <ds:schemaRef ds:uri="http://purl.org/dc/elements/1.1/"/>
+    <ds:schemaRef ds:uri="http://purl.org/dc/terms/"/>
+    <ds:schemaRef ds:uri="http://schemas.microsoft.com/internal/obd"/>
+  </ds:schemaRefs>
+</ds:datastoreItem>
 </file>
 
 <file path=customXml/itemProps2.xml><?xml version="1.0" encoding="utf-8"?>
-<ds:datastoreItem xmlns:ds="http://schemas.openxmlformats.org/officeDocument/2006/customXml" ds:itemID="{806A6154-6F60-45EB-9AE9-B470627114DD}"/>
+<ds:datastoreItem xmlns:ds="http://schemas.openxmlformats.org/officeDocument/2006/customXml" ds:itemID="{253DC3F6-39BD-4552-A353-B06518714238}">
+  <ds:schemaRefs>
+    <ds:schemaRef ds:uri="http://schemas.microsoft.com/office/2006/metadata/properties"/>
+    <ds:schemaRef ds:uri="http://schemas.microsoft.com/office/infopath/2007/PartnerControls"/>
+    <ds:schemaRef ds:uri="52b6e46c-5925-4290-b9a9-c3020c2f3e64"/>
+    <ds:schemaRef ds:uri="2ac691d8-51de-4533-bc87-e022d2fb2df9"/>
+  </ds:schemaRefs>
+</ds:datastoreItem>
 </file>
 
 <file path=customXml/itemProps3.xml><?xml version="1.0" encoding="utf-8"?>
-<ds:datastoreItem xmlns:ds="http://schemas.openxmlformats.org/officeDocument/2006/customXml" ds:itemID="{253DC3F6-39BD-4552-A353-B06518714238}"/>
+<ds:datastoreItem xmlns:ds="http://schemas.openxmlformats.org/officeDocument/2006/customXml" ds:itemID="{806A6154-6F60-45EB-9AE9-B470627114DD}">
+  <ds:schemaRefs>
+    <ds:schemaRef ds:uri="http://schemas.microsoft.com/sharepoint/v3/contenttype/forms"/>
+  </ds:schemaRefs>
+</ds:datastoreItem>
 </file>
</xml_diff>